<commit_message>
Postei no teams e estou enviando por aqui tb, o Relatório final com os ajustes ;
Feito as correções:

No arquivo enviado em PDF a página 1 e 2 estão desconfigurados, a cidade e ano estão na página errada. CORRIGIDO

Na página 3 no nome do curso está escrito errado "CIÊCIAS". CORRIGIDO

No arquivo anterior fiz algumas ressalvas referente a pontuação e concordância. CORRIGIDO

A tabela no documento em PDF permanece com outra fonte. CORRIGIDO
</commit_message>
<xml_diff>
--- a/DocsEntreguePi_III/Plano_de_Acao PI-3.docx
+++ b/DocsEntreguePi_III/Plano_de_Acao PI-3.docx
@@ -694,7 +694,16 @@
                 <w:sz w:val="24"/>
                 <w:szCs w:val="24"/>
               </w:rPr>
-              <w:t>), nuvem, acessibilidade, controle de versão, integração contínua e testes. Incluir um dos seguintes requisitos: uso e fornecimento de API, análises de dados e IoT</w:t>
+              <w:t xml:space="preserve">), nuvem, acessibilidade, controle de versão, integração contínua e testes. Incluir um dos seguintes requisitos: uso e fornecimento de API, </w:t>
+            </w:r>
+            <w:r>
+              <w:rPr>
+                <w:rFonts w:ascii="Times New Roman" w:hAnsi="Times New Roman" w:cs="Times New Roman"/>
+                <w:i/>
+                <w:sz w:val="24"/>
+                <w:szCs w:val="24"/>
+              </w:rPr>
+              <w:t xml:space="preserve"> </w:t>
             </w:r>
             <w:r>
               <w:rPr>
@@ -3529,7 +3538,6 @@
               </w:rPr>
               <w:br/>
             </w:r>
-            <w:bookmarkStart w:id="0" w:name="_GoBack"/>
             <w:r>
               <w:rPr>
                 <w:rFonts w:ascii="Times New Roman" w:hAnsi="Times New Roman" w:cs="Times New Roman"/>
@@ -3575,7 +3583,17 @@
                 <w:sz w:val="24"/>
                 <w:szCs w:val="24"/>
               </w:rPr>
-              <w:t>- IoT</w:t>
+              <w:t xml:space="preserve">- </w:t>
+            </w:r>
+            <w:bookmarkStart w:id="0" w:name="_GoBack"/>
+            <w:r>
+              <w:rPr>
+                <w:rFonts w:ascii="Times New Roman" w:hAnsi="Times New Roman" w:cs="Times New Roman"/>
+                <w:b/>
+                <w:sz w:val="24"/>
+                <w:szCs w:val="24"/>
+              </w:rPr>
+              <w:t>IoT</w:t>
             </w:r>
             <w:r>
               <w:rPr>
@@ -12304,6 +12322,12 @@
 </file>
 
 <file path=customXml/item1.xml><?xml version="1.0" encoding="utf-8"?>
+<go:gDocsCustomXmlDataStorage xmlns:go="http://customooxmlschemas.google.com/" xmlns:r="http://schemas.openxmlformats.org/officeDocument/2006/relationships">
+  <go:docsCustomData xmlns:go="http://customooxmlschemas.google.com/" roundtripDataSignature="AMtx7mhTsKLM0Xu2rrFPSK8Wu5hhcrD6fw==">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</go:docsCustomData>
+</go:gDocsCustomXmlDataStorage>
+</file>
+
+<file path=customXml/item2.xml><?xml version="1.0" encoding="utf-8"?>
 <p:properties xmlns:p="http://schemas.microsoft.com/office/2006/metadata/properties" xmlns:xsi="http://www.w3.org/2001/XMLSchema-instance" xmlns:pc="http://schemas.microsoft.com/office/infopath/2007/PartnerControls">
   <documentManagement>
     <teste xmlns="7432f127-f33c-42e2-a68a-9048c01697a7" xsi:nil="true"/>
@@ -12316,60 +12340,13 @@
 </p:properties>
 </file>
 
-<file path=customXml/item2.xml><?xml version="1.0" encoding="utf-8"?>
-<go:gDocsCustomXmlDataStorage xmlns:go="http://customooxmlschemas.google.com/" xmlns:r="http://schemas.openxmlformats.org/officeDocument/2006/relationships">
-  <go:docsCustomData xmlns:go="http://customooxmlschemas.google.com/" roundtripDataSignature="AMtx7mhTsKLM0Xu2rrFPSK8Wu5hhcrD6fw==">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</go:docsCustomData>
-</go:gDocsCustomXmlDataStorage>
-</file>
-
 <file path=customXml/item3.xml><?xml version="1.0" encoding="utf-8"?>
 <?mso-contentType ?>
-<spe:Receivers xmlns:spe="http://schemas.microsoft.com/sharepoint/events">
-  <Receiver>
-    <Name>Document ID Generator</Name>
-    <Synchronization>Synchronous</Synchronization>
-    <Type>10001</Type>
-    <SequenceNumber>1000</SequenceNumber>
-    <Url/>
-    <Assembly>Microsoft.Office.DocumentManagement, Version=16.0.0.0, Culture=neutral, PublicKeyToken=71e9bce111e9429c</Assembly>
-    <Class>Microsoft.Office.DocumentManagement.Internal.DocIdHandler</Class>
-    <Data/>
-    <Filter/>
-  </Receiver>
-  <Receiver>
-    <Name>Document ID Generator</Name>
-    <Synchronization>Synchronous</Synchronization>
-    <Type>10002</Type>
-    <SequenceNumber>1001</SequenceNumber>
-    <Url/>
-    <Assembly>Microsoft.Office.DocumentManagement, Version=16.0.0.0, Culture=neutral, PublicKeyToken=71e9bce111e9429c</Assembly>
-    <Class>Microsoft.Office.DocumentManagement.Internal.DocIdHandler</Class>
-    <Data/>
-    <Filter/>
-  </Receiver>
-  <Receiver>
-    <Name>Document ID Generator</Name>
-    <Synchronization>Synchronous</Synchronization>
-    <Type>10004</Type>
-    <SequenceNumber>1002</SequenceNumber>
-    <Url/>
-    <Assembly>Microsoft.Office.DocumentManagement, Version=16.0.0.0, Culture=neutral, PublicKeyToken=71e9bce111e9429c</Assembly>
-    <Class>Microsoft.Office.DocumentManagement.Internal.DocIdHandler</Class>
-    <Data/>
-    <Filter/>
-  </Receiver>
-  <Receiver>
-    <Name>Document ID Generator</Name>
-    <Synchronization>Synchronous</Synchronization>
-    <Type>10006</Type>
-    <SequenceNumber>1003</SequenceNumber>
-    <Url/>
-    <Assembly>Microsoft.Office.DocumentManagement, Version=16.0.0.0, Culture=neutral, PublicKeyToken=71e9bce111e9429c</Assembly>
-    <Class>Microsoft.Office.DocumentManagement.Internal.DocIdHandler</Class>
-    <Data/>
-    <Filter/>
-  </Receiver>
-</spe:Receivers>
+<FormTemplates xmlns="http://schemas.microsoft.com/sharepoint/v3/contenttype/forms">
+  <Display>DocumentLibraryForm</Display>
+  <Edit>DocumentLibraryForm</Edit>
+  <New>DocumentLibraryForm</New>
+</FormTemplates>
 </file>
 
 <file path=customXml/item4.xml><?xml version="1.0" encoding="utf-8"?>
@@ -12634,11 +12611,52 @@
 
 <file path=customXml/item5.xml><?xml version="1.0" encoding="utf-8"?>
 <?mso-contentType ?>
-<FormTemplates xmlns="http://schemas.microsoft.com/sharepoint/v3/contenttype/forms">
-  <Display>DocumentLibraryForm</Display>
-  <Edit>DocumentLibraryForm</Edit>
-  <New>DocumentLibraryForm</New>
-</FormTemplates>
+<spe:Receivers xmlns:spe="http://schemas.microsoft.com/sharepoint/events">
+  <Receiver>
+    <Name>Document ID Generator</Name>
+    <Synchronization>Synchronous</Synchronization>
+    <Type>10001</Type>
+    <SequenceNumber>1000</SequenceNumber>
+    <Url/>
+    <Assembly>Microsoft.Office.DocumentManagement, Version=16.0.0.0, Culture=neutral, PublicKeyToken=71e9bce111e9429c</Assembly>
+    <Class>Microsoft.Office.DocumentManagement.Internal.DocIdHandler</Class>
+    <Data/>
+    <Filter/>
+  </Receiver>
+  <Receiver>
+    <Name>Document ID Generator</Name>
+    <Synchronization>Synchronous</Synchronization>
+    <Type>10002</Type>
+    <SequenceNumber>1001</SequenceNumber>
+    <Url/>
+    <Assembly>Microsoft.Office.DocumentManagement, Version=16.0.0.0, Culture=neutral, PublicKeyToken=71e9bce111e9429c</Assembly>
+    <Class>Microsoft.Office.DocumentManagement.Internal.DocIdHandler</Class>
+    <Data/>
+    <Filter/>
+  </Receiver>
+  <Receiver>
+    <Name>Document ID Generator</Name>
+    <Synchronization>Synchronous</Synchronization>
+    <Type>10004</Type>
+    <SequenceNumber>1002</SequenceNumber>
+    <Url/>
+    <Assembly>Microsoft.Office.DocumentManagement, Version=16.0.0.0, Culture=neutral, PublicKeyToken=71e9bce111e9429c</Assembly>
+    <Class>Microsoft.Office.DocumentManagement.Internal.DocIdHandler</Class>
+    <Data/>
+    <Filter/>
+  </Receiver>
+  <Receiver>
+    <Name>Document ID Generator</Name>
+    <Synchronization>Synchronous</Synchronization>
+    <Type>10006</Type>
+    <SequenceNumber>1003</SequenceNumber>
+    <Url/>
+    <Assembly>Microsoft.Office.DocumentManagement, Version=16.0.0.0, Culture=neutral, PublicKeyToken=71e9bce111e9429c</Assembly>
+    <Class>Microsoft.Office.DocumentManagement.Internal.DocIdHandler</Class>
+    <Data/>
+    <Filter/>
+  </Receiver>
+</spe:Receivers>
 </file>
 
 <file path=customXml/item6.xml><?xml version="1.0" encoding="utf-8"?>
@@ -12646,6 +12664,15 @@
 </file>
 
 <file path=customXml/itemProps1.xml><?xml version="1.0" encoding="utf-8"?>
+<ds:datastoreItem xmlns:ds="http://schemas.openxmlformats.org/officeDocument/2006/customXml" ds:itemID="{11111111-1234-1234-1234-123412341234}">
+  <ds:schemaRefs>
+    <ds:schemaRef ds:uri="http://customooxmlschemas.google.com/"/>
+    <ds:schemaRef ds:uri="http://schemas.openxmlformats.org/officeDocument/2006/relationships"/>
+  </ds:schemaRefs>
+</ds:datastoreItem>
+</file>
+
+<file path=customXml/itemProps2.xml><?xml version="1.0" encoding="utf-8"?>
 <ds:datastoreItem xmlns:ds="http://schemas.openxmlformats.org/officeDocument/2006/customXml" ds:itemID="{AB6D30A6-B7AA-49D0-8DAC-77DF30570A2D}">
   <ds:schemaRefs>
     <ds:schemaRef ds:uri="http://schemas.microsoft.com/office/2006/metadata/properties"/>
@@ -12656,19 +12683,10 @@
 </ds:datastoreItem>
 </file>
 
-<file path=customXml/itemProps2.xml><?xml version="1.0" encoding="utf-8"?>
-<ds:datastoreItem xmlns:ds="http://schemas.openxmlformats.org/officeDocument/2006/customXml" ds:itemID="{11111111-1234-1234-1234-123412341234}">
+<file path=customXml/itemProps3.xml><?xml version="1.0" encoding="utf-8"?>
+<ds:datastoreItem xmlns:ds="http://schemas.openxmlformats.org/officeDocument/2006/customXml" ds:itemID="{413DB90E-9A64-442A-AD38-C95AB3E4EF9F}">
   <ds:schemaRefs>
-    <ds:schemaRef ds:uri="http://customooxmlschemas.google.com/"/>
-    <ds:schemaRef ds:uri="http://schemas.openxmlformats.org/officeDocument/2006/relationships"/>
-  </ds:schemaRefs>
-</ds:datastoreItem>
-</file>
-
-<file path=customXml/itemProps3.xml><?xml version="1.0" encoding="utf-8"?>
-<ds:datastoreItem xmlns:ds="http://schemas.openxmlformats.org/officeDocument/2006/customXml" ds:itemID="{001C8AF1-0A5A-4192-973C-413DD19C3B92}">
-  <ds:schemaRefs>
-    <ds:schemaRef ds:uri="http://schemas.microsoft.com/sharepoint/events"/>
+    <ds:schemaRef ds:uri="http://schemas.microsoft.com/sharepoint/v3/contenttype/forms"/>
   </ds:schemaRefs>
 </ds:datastoreItem>
 </file>
@@ -12693,15 +12711,15 @@
 </file>
 
 <file path=customXml/itemProps5.xml><?xml version="1.0" encoding="utf-8"?>
-<ds:datastoreItem xmlns:ds="http://schemas.openxmlformats.org/officeDocument/2006/customXml" ds:itemID="{413DB90E-9A64-442A-AD38-C95AB3E4EF9F}">
+<ds:datastoreItem xmlns:ds="http://schemas.openxmlformats.org/officeDocument/2006/customXml" ds:itemID="{001C8AF1-0A5A-4192-973C-413DD19C3B92}">
   <ds:schemaRefs>
-    <ds:schemaRef ds:uri="http://schemas.microsoft.com/sharepoint/v3/contenttype/forms"/>
+    <ds:schemaRef ds:uri="http://schemas.microsoft.com/sharepoint/events"/>
   </ds:schemaRefs>
 </ds:datastoreItem>
 </file>
 
 <file path=customXml/itemProps6.xml><?xml version="1.0" encoding="utf-8"?>
-<ds:datastoreItem xmlns:ds="http://schemas.openxmlformats.org/officeDocument/2006/customXml" ds:itemID="{7CCC59E1-948A-4E87-99C8-68ED373227F6}">
+<ds:datastoreItem xmlns:ds="http://schemas.openxmlformats.org/officeDocument/2006/customXml" ds:itemID="{25132A56-F261-4298-9812-19F9EF9E3E73}">
   <ds:schemaRefs>
     <ds:schemaRef ds:uri="http://schemas.openxmlformats.org/officeDocument/2006/bibliography"/>
   </ds:schemaRefs>

</xml_diff>